<commit_message>
added reports for typology of shoks and SCI map
</commit_message>
<xml_diff>
--- a/docs/2024-04-26 typology of shocks.docx
+++ b/docs/2024-04-26 typology of shocks.docx
@@ -1784,24 +1784,25 @@
     </w:p>
     <w:p>
       <w:pPr>
-        <w:pStyle w:val="NormalIndent"/>
-      </w:pPr>
+        <w:tabs>
+          <w:tab w:val="clear" w:pos="360"/>
+          <w:tab w:val="clear" w:pos="720"/>
+          <w:tab w:val="clear" w:pos="1080"/>
+        </w:tabs>
+        <w:spacing w:line="240" w:lineRule="auto"/>
+        <w:jc w:val="left"/>
+      </w:pPr>
+      <w:r>
+        <w:br w:type="page"/>
+      </w:r>
     </w:p>
     <w:p>
       <w:pPr>
-        <w:pStyle w:val="NormalIndent"/>
+        <w:pStyle w:val="FigureContent"/>
       </w:pPr>
     </w:p>
     <w:p>
       <w:pPr>
-        <w:pStyle w:val="NormalIndent"/>
-      </w:pPr>
-      <w:r>
-        <w:br w:type="page"/>
-      </w:r>
-    </w:p>
-    <w:p>
-      <w:pPr>
         <w:pStyle w:val="HeadingUnnumbered"/>
         <w:rPr>
           <w:noProof/>
@@ -1809,7 +1810,6 @@
       </w:pPr>
       <w:bookmarkStart w:id="0" w:name="_Toc162981894"/>
       <w:r>
-        <w:lastRenderedPageBreak/>
         <w:t>REFERENCES</w:t>
       </w:r>
       <w:bookmarkEnd w:id="0"/>
@@ -2029,13 +2029,7 @@
         <w:ind w:left="720" w:hanging="720"/>
       </w:pPr>
       <w:r>
-        <w:rPr>
-          <w:lang w:val="es-ES"/>
-        </w:rPr>
-        <w:t xml:space="preserve">Goertz, G., &amp; Diehl, P. F. (1995). </w:t>
-      </w:r>
-      <w:r>
-        <w:t xml:space="preserve">The initiation and termination of enduring rivalries: The impact of political shocks. </w:t>
+        <w:t xml:space="preserve">Goertz, G., &amp; Diehl, P. F. (1995). The initiation and termination of enduring rivalries: The impact of political shocks. </w:t>
       </w:r>
       <w:r>
         <w:rPr>
@@ -2171,6 +2165,24 @@
       </w:r>
       <w:r>
         <w:t xml:space="preserve">(1), 103-129. </w:t>
+      </w:r>
+    </w:p>
+    <w:p>
+      <w:pPr>
+        <w:pStyle w:val="EndNoteBibliography"/>
+        <w:ind w:left="720" w:hanging="720"/>
+      </w:pPr>
+      <w:r>
+        <w:t xml:space="preserve">Solability. (2024). </w:t>
+      </w:r>
+      <w:r>
+        <w:rPr>
+          <w:i/>
+        </w:rPr>
+        <w:t>The Global Sustainable Competitiveness Index</w:t>
+      </w:r>
+      <w:r>
+        <w:t xml:space="preserve">. </w:t>
       </w:r>
     </w:p>
     <w:p>
@@ -4071,7 +4083,6 @@
   <w:style w:type="character" w:default="1" w:styleId="DefaultParagraphFont">
     <w:name w:val="Default Paragraph Font"/>
     <w:uiPriority w:val="1"/>
-    <w:semiHidden/>
     <w:unhideWhenUsed/>
   </w:style>
   <w:style w:type="table" w:default="1" w:styleId="TableNormal">
@@ -5728,27 +5739,12 @@
 </file>
 
 <file path=customXml/item1.xml><?xml version="1.0" encoding="utf-8"?>
-<p:properties xmlns:p="http://schemas.microsoft.com/office/2006/metadata/properties" xmlns:xsi="http://www.w3.org/2001/XMLSchema-instance" xmlns:pc="http://schemas.microsoft.com/office/infopath/2007/PartnerControls">
-  <documentManagement>
-    <TaxCatchAll xmlns="05363b3b-bf54-4ae8-b240-96aa1c868d43" xsi:nil="true"/>
-    <lcf76f155ced4ddcb4097134ff3c332f xmlns="dd9f8c8b-8807-4ccb-8105-28b49d398dd1">
-      <Terms xmlns="http://schemas.microsoft.com/office/infopath/2007/PartnerControls"/>
-    </lcf76f155ced4ddcb4097134ff3c332f>
-    <Notes xmlns="dd9f8c8b-8807-4ccb-8105-28b49d398dd1" xsi:nil="true"/>
-    <SharedWithUsers xmlns="05363b3b-bf54-4ae8-b240-96aa1c868d43">
-      <UserInfo>
-        <DisplayName>LLINAS MARIMON, BRIAN</DisplayName>
-        <AccountId>15</AccountId>
-        <AccountType/>
-      </UserInfo>
-      <UserInfo>
-        <DisplayName>Llinas Marimon, Brian</DisplayName>
-        <AccountId>18</AccountId>
-        <AccountType/>
-      </UserInfo>
-    </SharedWithUsers>
-  </documentManagement>
-</p:properties>
+<?mso-contentType ?>
+<FormTemplates xmlns="http://schemas.microsoft.com/sharepoint/v3/contenttype/forms">
+  <Display>DocumentLibraryForm</Display>
+  <Edit>DocumentLibraryForm</Edit>
+  <New>DocumentLibraryForm</New>
+</FormTemplates>
 </file>
 
 <file path=customXml/item2.xml><?xml version="1.0" encoding="utf-8"?>
@@ -5989,12 +5985,27 @@
 </file>
 
 <file path=customXml/item3.xml><?xml version="1.0" encoding="utf-8"?>
-<?mso-contentType ?>
-<FormTemplates xmlns="http://schemas.microsoft.com/sharepoint/v3/contenttype/forms">
-  <Display>DocumentLibraryForm</Display>
-  <Edit>DocumentLibraryForm</Edit>
-  <New>DocumentLibraryForm</New>
-</FormTemplates>
+<p:properties xmlns:p="http://schemas.microsoft.com/office/2006/metadata/properties" xmlns:xsi="http://www.w3.org/2001/XMLSchema-instance" xmlns:pc="http://schemas.microsoft.com/office/infopath/2007/PartnerControls">
+  <documentManagement>
+    <TaxCatchAll xmlns="05363b3b-bf54-4ae8-b240-96aa1c868d43" xsi:nil="true"/>
+    <lcf76f155ced4ddcb4097134ff3c332f xmlns="dd9f8c8b-8807-4ccb-8105-28b49d398dd1">
+      <Terms xmlns="http://schemas.microsoft.com/office/infopath/2007/PartnerControls"/>
+    </lcf76f155ced4ddcb4097134ff3c332f>
+    <Notes xmlns="dd9f8c8b-8807-4ccb-8105-28b49d398dd1" xsi:nil="true"/>
+    <SharedWithUsers xmlns="05363b3b-bf54-4ae8-b240-96aa1c868d43">
+      <UserInfo>
+        <DisplayName>LLINAS MARIMON, BRIAN</DisplayName>
+        <AccountId>15</AccountId>
+        <AccountType/>
+      </UserInfo>
+      <UserInfo>
+        <DisplayName>Llinas Marimon, Brian</DisplayName>
+        <AccountId>18</AccountId>
+        <AccountType/>
+      </UserInfo>
+    </SharedWithUsers>
+  </documentManagement>
+</p:properties>
 </file>
 
 <file path=customXml/item4.xml><?xml version="1.0" encoding="utf-8"?>
@@ -6006,12 +6017,9 @@
 </file>
 
 <file path=customXml/itemProps1.xml><?xml version="1.0" encoding="utf-8"?>
-<ds:datastoreItem xmlns:ds="http://schemas.openxmlformats.org/officeDocument/2006/customXml" ds:itemID="{7A5258B8-1168-487C-9493-F5D7233FB7DC}">
+<ds:datastoreItem xmlns:ds="http://schemas.openxmlformats.org/officeDocument/2006/customXml" ds:itemID="{9AA4FE4A-5896-44C4-A974-27CDEB603BB1}">
   <ds:schemaRefs>
-    <ds:schemaRef ds:uri="http://schemas.microsoft.com/office/2006/metadata/properties"/>
-    <ds:schemaRef ds:uri="http://schemas.microsoft.com/office/infopath/2007/PartnerControls"/>
-    <ds:schemaRef ds:uri="05363b3b-bf54-4ae8-b240-96aa1c868d43"/>
-    <ds:schemaRef ds:uri="dd9f8c8b-8807-4ccb-8105-28b49d398dd1"/>
+    <ds:schemaRef ds:uri="http://schemas.microsoft.com/sharepoint/v3/contenttype/forms"/>
   </ds:schemaRefs>
 </ds:datastoreItem>
 </file>
@@ -6036,15 +6044,18 @@
 </file>
 
 <file path=customXml/itemProps3.xml><?xml version="1.0" encoding="utf-8"?>
-<ds:datastoreItem xmlns:ds="http://schemas.openxmlformats.org/officeDocument/2006/customXml" ds:itemID="{9AA4FE4A-5896-44C4-A974-27CDEB603BB1}">
+<ds:datastoreItem xmlns:ds="http://schemas.openxmlformats.org/officeDocument/2006/customXml" ds:itemID="{7A5258B8-1168-487C-9493-F5D7233FB7DC}">
   <ds:schemaRefs>
-    <ds:schemaRef ds:uri="http://schemas.microsoft.com/sharepoint/v3/contenttype/forms"/>
+    <ds:schemaRef ds:uri="http://schemas.microsoft.com/office/2006/metadata/properties"/>
+    <ds:schemaRef ds:uri="http://schemas.microsoft.com/office/infopath/2007/PartnerControls"/>
+    <ds:schemaRef ds:uri="05363b3b-bf54-4ae8-b240-96aa1c868d43"/>
+    <ds:schemaRef ds:uri="dd9f8c8b-8807-4ccb-8105-28b49d398dd1"/>
   </ds:schemaRefs>
 </ds:datastoreItem>
 </file>
 
 <file path=customXml/itemProps4.xml><?xml version="1.0" encoding="utf-8"?>
-<ds:datastoreItem xmlns:ds="http://schemas.openxmlformats.org/officeDocument/2006/customXml" ds:itemID="{09E7A9A8-485F-45CC-95E8-E1A04948B906}">
+<ds:datastoreItem xmlns:ds="http://schemas.openxmlformats.org/officeDocument/2006/customXml" ds:itemID="{9AD021B1-93EA-4175-BB3F-9F2D92AC2841}">
   <ds:schemaRefs>
     <ds:schemaRef ds:uri="http://schemas.openxmlformats.org/officeDocument/2006/bibliography"/>
   </ds:schemaRefs>
@@ -6052,7 +6063,7 @@
 </file>
 
 <file path=customXml/itemProps5.xml><?xml version="1.0" encoding="utf-8"?>
-<ds:datastoreItem xmlns:ds="http://schemas.openxmlformats.org/officeDocument/2006/customXml" ds:itemID="{9AD021B1-93EA-4175-BB3F-9F2D92AC2841}">
+<ds:datastoreItem xmlns:ds="http://schemas.openxmlformats.org/officeDocument/2006/customXml" ds:itemID="{09E7A9A8-485F-45CC-95E8-E1A04948B906}">
   <ds:schemaRefs>
     <ds:schemaRef ds:uri="http://schemas.openxmlformats.org/officeDocument/2006/bibliography"/>
   </ds:schemaRefs>

</xml_diff>